<commit_message>
updated internship document again
</commit_message>
<xml_diff>
--- a/DIPLOM/ІП-11_Тихонов_ЩОДЕННИК.docx
+++ b/DIPLOM/ІП-11_Тихонов_ЩОДЕННИК.docx
@@ -4942,7 +4942,47 @@
                 <w:szCs w:val="24"/>
                 <w:u w:val="single"/>
               </w:rPr>
-              <w:t>Тестування програмного забезпечення. Оформлення графічної частини матеріалів. Оформлення звіту про проходження переддипломної практики.</w:t>
+              <w:t xml:space="preserve">Проведення тестування системи агрегації новинного контенту. Перевірка точності та ефективності алгоритмів інтелектуального аналізу. Оцінка швидкодії інтеграції з </w:t>
+            </w:r>
+            <w:proofErr w:type="spellStart"/>
+            <w:r>
+              <w:rPr>
+                <w:color w:val="000000" w:themeColor="text1"/>
+                <w:sz w:val="24"/>
+                <w:szCs w:val="24"/>
+                <w:u w:val="single"/>
+              </w:rPr>
+              <w:t>мовними</w:t>
+            </w:r>
+            <w:proofErr w:type="spellEnd"/>
+            <w:r>
+              <w:rPr>
+                <w:color w:val="000000" w:themeColor="text1"/>
+                <w:sz w:val="24"/>
+                <w:szCs w:val="24"/>
+                <w:u w:val="single"/>
+              </w:rPr>
+              <w:t xml:space="preserve"> моделями. Виправлення виявлених помилок та оптимізація роботи застосунку. Оформлення графічної частини матеріалів з візуалізацією результатів аналізу новин. </w:t>
+            </w:r>
+            <w:proofErr w:type="spellStart"/>
+            <w:r>
+              <w:rPr>
+                <w:color w:val="000000" w:themeColor="text1"/>
+                <w:sz w:val="24"/>
+                <w:szCs w:val="24"/>
+                <w:u w:val="single"/>
+              </w:rPr>
+              <w:t>Фіналізація</w:t>
+            </w:r>
+            <w:proofErr w:type="spellEnd"/>
+            <w:r>
+              <w:rPr>
+                <w:color w:val="000000" w:themeColor="text1"/>
+                <w:sz w:val="24"/>
+                <w:szCs w:val="24"/>
+                <w:u w:val="single"/>
+              </w:rPr>
+              <w:t xml:space="preserve"> інтерфейсу користувача. Оформлення повного звіту про проходження переддипломної практики з усіма розділами ПЗ.</w:t>
             </w:r>
             <w:r>
               <w:rPr>
@@ -4953,195 +4993,6 @@
               </w:rPr>
               <w:tab/>
             </w:r>
-          </w:p>
-          <w:p>
-            <w:pPr>
-              <w:pBdr>
-                <w:top w:val="nil"/>
-                <w:left w:val="nil"/>
-                <w:bottom w:val="nil"/>
-                <w:right w:val="nil"/>
-                <w:between w:val="nil"/>
-              </w:pBdr>
-              <w:tabs>
-                <w:tab w:val="left" w:pos="601"/>
-                <w:tab w:val="right" w:pos="7410"/>
-              </w:tabs>
-              <w:spacing w:line="360" w:lineRule="auto"/>
-              <w:ind w:left="601" w:right="420"/>
-              <w:jc w:val="both"/>
-              <w:rPr>
-                <w:color w:val="000000" w:themeColor="text1"/>
-                <w:sz w:val="24"/>
-                <w:szCs w:val="24"/>
-                <w:u w:val="single"/>
-              </w:rPr>
-            </w:pPr>
-            <w:r>
-              <w:rPr>
-                <w:color w:val="000000" w:themeColor="text1"/>
-                <w:sz w:val="24"/>
-                <w:szCs w:val="24"/>
-                <w:u w:val="single"/>
-              </w:rPr>
-              <w:tab/>
-            </w:r>
-          </w:p>
-          <w:p>
-            <w:pPr>
-              <w:pBdr>
-                <w:top w:val="nil"/>
-                <w:left w:val="nil"/>
-                <w:bottom w:val="nil"/>
-                <w:right w:val="nil"/>
-                <w:between w:val="nil"/>
-              </w:pBdr>
-              <w:tabs>
-                <w:tab w:val="left" w:pos="601"/>
-                <w:tab w:val="right" w:pos="7410"/>
-              </w:tabs>
-              <w:spacing w:line="360" w:lineRule="auto"/>
-              <w:ind w:left="601" w:right="420"/>
-              <w:jc w:val="both"/>
-              <w:rPr>
-                <w:color w:val="000000"/>
-                <w:sz w:val="24"/>
-                <w:szCs w:val="24"/>
-                <w:u w:val="single"/>
-              </w:rPr>
-            </w:pPr>
-            <w:r>
-              <w:rPr>
-                <w:color w:val="000000"/>
-                <w:sz w:val="24"/>
-                <w:szCs w:val="24"/>
-                <w:u w:val="single"/>
-              </w:rPr>
-              <w:tab/>
-            </w:r>
-          </w:p>
-          <w:p>
-            <w:pPr>
-              <w:pBdr>
-                <w:top w:val="nil"/>
-                <w:left w:val="nil"/>
-                <w:bottom w:val="nil"/>
-                <w:right w:val="nil"/>
-                <w:between w:val="nil"/>
-              </w:pBdr>
-              <w:tabs>
-                <w:tab w:val="left" w:pos="601"/>
-                <w:tab w:val="right" w:pos="7410"/>
-              </w:tabs>
-              <w:spacing w:line="360" w:lineRule="auto"/>
-              <w:ind w:left="601" w:right="420"/>
-              <w:jc w:val="both"/>
-              <w:rPr>
-                <w:color w:val="000000"/>
-                <w:sz w:val="24"/>
-                <w:szCs w:val="24"/>
-                <w:u w:val="single"/>
-              </w:rPr>
-            </w:pPr>
-            <w:r>
-              <w:rPr>
-                <w:color w:val="000000"/>
-                <w:sz w:val="24"/>
-                <w:szCs w:val="24"/>
-                <w:u w:val="single"/>
-              </w:rPr>
-              <w:tab/>
-            </w:r>
-          </w:p>
-          <w:p>
-            <w:pPr>
-              <w:pBdr>
-                <w:top w:val="nil"/>
-                <w:left w:val="nil"/>
-                <w:bottom w:val="nil"/>
-                <w:right w:val="nil"/>
-                <w:between w:val="nil"/>
-              </w:pBdr>
-              <w:tabs>
-                <w:tab w:val="left" w:pos="601"/>
-                <w:tab w:val="right" w:pos="7410"/>
-              </w:tabs>
-              <w:spacing w:line="360" w:lineRule="auto"/>
-              <w:ind w:left="601" w:right="420"/>
-              <w:jc w:val="both"/>
-              <w:rPr>
-                <w:color w:val="000000"/>
-                <w:sz w:val="24"/>
-                <w:szCs w:val="24"/>
-                <w:u w:val="single"/>
-              </w:rPr>
-            </w:pPr>
-            <w:r>
-              <w:rPr>
-                <w:color w:val="000000"/>
-                <w:sz w:val="24"/>
-                <w:szCs w:val="24"/>
-                <w:u w:val="single"/>
-              </w:rPr>
-              <w:tab/>
-            </w:r>
-          </w:p>
-          <w:p>
-            <w:pPr>
-              <w:pBdr>
-                <w:top w:val="nil"/>
-                <w:left w:val="nil"/>
-                <w:bottom w:val="nil"/>
-                <w:right w:val="nil"/>
-                <w:between w:val="nil"/>
-              </w:pBdr>
-              <w:tabs>
-                <w:tab w:val="left" w:pos="601"/>
-                <w:tab w:val="right" w:pos="7410"/>
-              </w:tabs>
-              <w:spacing w:line="360" w:lineRule="auto"/>
-              <w:ind w:left="601" w:right="420"/>
-              <w:jc w:val="both"/>
-              <w:rPr>
-                <w:color w:val="000000"/>
-                <w:sz w:val="24"/>
-                <w:szCs w:val="24"/>
-                <w:u w:val="single"/>
-              </w:rPr>
-            </w:pPr>
-            <w:r>
-              <w:rPr>
-                <w:color w:val="000000"/>
-                <w:sz w:val="24"/>
-                <w:szCs w:val="24"/>
-                <w:u w:val="single"/>
-              </w:rPr>
-              <w:tab/>
-            </w:r>
-          </w:p>
-          <w:p>
-            <w:pPr>
-              <w:pBdr>
-                <w:top w:val="nil"/>
-                <w:left w:val="nil"/>
-                <w:bottom w:val="nil"/>
-                <w:right w:val="nil"/>
-                <w:between w:val="nil"/>
-              </w:pBdr>
-              <w:tabs>
-                <w:tab w:val="left" w:pos="601"/>
-                <w:tab w:val="right" w:pos="7410"/>
-              </w:tabs>
-              <w:spacing w:line="360" w:lineRule="auto"/>
-              <w:ind w:left="601" w:right="420"/>
-              <w:jc w:val="both"/>
-              <w:rPr>
-                <w:color w:val="000000"/>
-                <w:sz w:val="24"/>
-                <w:szCs w:val="24"/>
-                <w:u w:val="single"/>
-              </w:rPr>
-            </w:pPr>
             <w:r>
               <w:rPr>
                 <w:color w:val="000000"/>
@@ -10839,65 +10690,311 @@
               <w:ind w:left="601" w:right="420"/>
               <w:jc w:val="both"/>
               <w:rPr>
-                <w:color w:val="000000" w:themeColor="text1"/>
-                <w:sz w:val="24"/>
-                <w:szCs w:val="24"/>
-                <w:u w:val="single"/>
-              </w:rPr>
-            </w:pPr>
-            <w:r>
-              <w:rPr>
-                <w:color w:val="000000" w:themeColor="text1"/>
-                <w:sz w:val="24"/>
-                <w:szCs w:val="24"/>
-                <w:u w:val="single"/>
-              </w:rPr>
-              <w:t xml:space="preserve">Збір та аналіз інформації, дослідження предметної області. Проведення аналізу </w:t>
-            </w:r>
-            <w:r>
-              <w:rPr>
-                <w:color w:val="000000" w:themeColor="text1"/>
-                <w:sz w:val="24"/>
-                <w:szCs w:val="24"/>
-                <w:u w:val="single"/>
-              </w:rPr>
-              <w:t>наявних</w:t>
-            </w:r>
-            <w:r>
-              <w:rPr>
-                <w:color w:val="000000" w:themeColor="text1"/>
-                <w:sz w:val="24"/>
-                <w:szCs w:val="24"/>
-                <w:u w:val="single"/>
-              </w:rPr>
-              <w:t xml:space="preserve"> рішень. Визначення їхніх переваг та недоліків.  Вибір прототипу, формулювання вимог. Опис функціонал</w:t>
-            </w:r>
-            <w:r>
-              <w:rPr>
-                <w:color w:val="000000" w:themeColor="text1"/>
-                <w:sz w:val="24"/>
-                <w:szCs w:val="24"/>
-                <w:u w:val="single"/>
-              </w:rPr>
-              <w:t>ьності</w:t>
-            </w:r>
-            <w:r>
-              <w:rPr>
-                <w:color w:val="000000" w:themeColor="text1"/>
-                <w:sz w:val="24"/>
-                <w:szCs w:val="24"/>
-                <w:u w:val="single"/>
-              </w:rPr>
-              <w:t xml:space="preserve"> майбутнього застосунку.  Розробка плану роботи.</w:t>
-            </w:r>
-            <w:r>
-              <w:rPr>
-                <w:color w:val="000000" w:themeColor="text1"/>
+                <w:color w:val="000000"/>
+                <w:sz w:val="24"/>
+                <w:szCs w:val="24"/>
+                <w:u w:val="single"/>
+              </w:rPr>
+            </w:pPr>
+            <w:r>
+              <w:rPr>
+                <w:color w:val="000000" w:themeColor="text1"/>
+                <w:sz w:val="24"/>
+                <w:szCs w:val="24"/>
+                <w:u w:val="single"/>
+              </w:rPr>
+              <w:t xml:space="preserve">Збір та аналіз інформації про сучасні системи агрегації новин. Дослідження існуючих платформ для аналізу новинного контенту з фокусом на українському медіапросторі. Аналіз переваг та недоліків наявних рішень у сфері інформаційної гігієни. Визначення ключових вимог до системи збору новин з різних джерел. Формулювання функціональних вимог для інтелектуального аналізу новинного контенту. Написання </w:t>
+            </w:r>
+            <w:proofErr w:type="spellStart"/>
+            <w:r>
+              <w:rPr>
+                <w:color w:val="000000" w:themeColor="text1"/>
+                <w:sz w:val="24"/>
+                <w:szCs w:val="24"/>
+                <w:u w:val="single"/>
+              </w:rPr>
+              <w:t>чорновика</w:t>
+            </w:r>
+            <w:proofErr w:type="spellEnd"/>
+            <w:r>
+              <w:rPr>
+                <w:color w:val="000000" w:themeColor="text1"/>
+                <w:sz w:val="24"/>
+                <w:szCs w:val="24"/>
+                <w:u w:val="single"/>
+              </w:rPr>
+              <w:t xml:space="preserve"> першого розділу ПЗ.</w:t>
+            </w:r>
+            <w:r>
+              <w:rPr>
+                <w:color w:val="000000"/>
                 <w:sz w:val="24"/>
                 <w:szCs w:val="24"/>
                 <w:u w:val="single"/>
               </w:rPr>
               <w:tab/>
+            </w:r>
+          </w:p>
+          <w:p>
+            <w:pPr>
+              <w:pBdr>
+                <w:top w:val="nil"/>
+                <w:left w:val="nil"/>
+                <w:bottom w:val="nil"/>
+                <w:right w:val="nil"/>
+                <w:between w:val="nil"/>
+              </w:pBdr>
+              <w:tabs>
+                <w:tab w:val="left" w:pos="176"/>
+                <w:tab w:val="left" w:pos="7513"/>
+              </w:tabs>
+              <w:rPr>
+                <w:color w:val="000000"/>
+                <w:sz w:val="16"/>
+                <w:szCs w:val="16"/>
+              </w:rPr>
+            </w:pPr>
+          </w:p>
+        </w:tc>
+        <w:tc>
+          <w:tcPr>
+            <w:tcW w:w="8084" w:type="dxa"/>
+          </w:tcPr>
+          <w:p>
+            <w:pPr>
+              <w:pBdr>
+                <w:top w:val="nil"/>
+                <w:left w:val="nil"/>
+                <w:bottom w:val="nil"/>
+                <w:right w:val="nil"/>
+                <w:between w:val="nil"/>
+              </w:pBdr>
+              <w:spacing w:before="120" w:after="200" w:line="276" w:lineRule="auto"/>
+              <w:ind w:firstLine="1145"/>
+              <w:rPr>
+                <w:color w:val="000000"/>
+                <w:sz w:val="22"/>
+                <w:szCs w:val="22"/>
+              </w:rPr>
+            </w:pPr>
+          </w:p>
+          <w:p>
+            <w:pPr>
+              <w:pBdr>
+                <w:top w:val="nil"/>
+                <w:left w:val="nil"/>
+                <w:bottom w:val="nil"/>
+                <w:right w:val="nil"/>
+                <w:between w:val="nil"/>
+              </w:pBdr>
+              <w:spacing w:before="120" w:after="200" w:line="276" w:lineRule="auto"/>
+              <w:ind w:firstLine="1145"/>
+              <w:rPr>
+                <w:rFonts w:ascii="UkrainianBaltica" w:eastAsia="UkrainianBaltica" w:hAnsi="UkrainianBaltica" w:cs="UkrainianBaltica"/>
+                <w:color w:val="000000"/>
+                <w:sz w:val="22"/>
+                <w:szCs w:val="22"/>
+              </w:rPr>
+            </w:pPr>
+            <w:r>
+              <w:rPr>
+                <w:rFonts w:ascii="UkrainianBaltica" w:eastAsia="UkrainianBaltica" w:hAnsi="UkrainianBaltica" w:cs="UkrainianBaltica"/>
+                <w:color w:val="000000"/>
+                <w:sz w:val="22"/>
+                <w:szCs w:val="22"/>
+              </w:rPr>
+              <w:t>___</w:t>
+            </w:r>
+            <w:r>
+              <w:rPr>
+                <w:rFonts w:ascii="UkrainianBaltica" w:eastAsia="UkrainianBaltica" w:hAnsi="UkrainianBaltica" w:cs="UkrainianBaltica"/>
+                <w:color w:val="000000"/>
+                <w:sz w:val="22"/>
+                <w:szCs w:val="22"/>
+                <w:u w:val="single"/>
+              </w:rPr>
+              <w:t>3</w:t>
+            </w:r>
+            <w:r>
+              <w:rPr>
+                <w:rFonts w:ascii="UkrainianBaltica" w:eastAsia="UkrainianBaltica" w:hAnsi="UkrainianBaltica" w:cs="UkrainianBaltica"/>
+                <w:color w:val="000000"/>
+                <w:sz w:val="22"/>
+                <w:szCs w:val="22"/>
+              </w:rPr>
+              <w:t>___ тиждень практики</w:t>
+            </w:r>
+          </w:p>
+          <w:p>
+            <w:pPr>
+              <w:pBdr>
+                <w:top w:val="nil"/>
+                <w:left w:val="nil"/>
+                <w:bottom w:val="nil"/>
+                <w:right w:val="nil"/>
+                <w:between w:val="nil"/>
+              </w:pBdr>
+              <w:tabs>
+                <w:tab w:val="left" w:pos="176"/>
+                <w:tab w:val="left" w:pos="7513"/>
+              </w:tabs>
+              <w:ind w:left="284" w:firstLine="856"/>
+              <w:jc w:val="both"/>
+              <w:rPr>
+                <w:color w:val="000000"/>
+              </w:rPr>
+            </w:pPr>
+            <w:r>
+              <w:rPr>
+                <w:sz w:val="24"/>
+                <w:szCs w:val="24"/>
+                <w:u w:val="single"/>
+              </w:rPr>
+              <w:t>28</w:t>
+            </w:r>
+            <w:r>
+              <w:rPr>
+                <w:color w:val="000000"/>
+                <w:sz w:val="24"/>
+                <w:szCs w:val="24"/>
+                <w:u w:val="single"/>
+              </w:rPr>
+              <w:t>.0</w:t>
+            </w:r>
+            <w:r>
+              <w:rPr>
+                <w:sz w:val="24"/>
+                <w:szCs w:val="24"/>
+                <w:u w:val="single"/>
+              </w:rPr>
+              <w:t>4</w:t>
+            </w:r>
+            <w:r>
+              <w:rPr>
+                <w:color w:val="000000"/>
+                <w:sz w:val="24"/>
+                <w:szCs w:val="24"/>
+                <w:u w:val="single"/>
+              </w:rPr>
+              <w:t>-0</w:t>
+            </w:r>
+            <w:r>
+              <w:rPr>
+                <w:sz w:val="24"/>
+                <w:szCs w:val="24"/>
+                <w:u w:val="single"/>
+              </w:rPr>
+              <w:t>4</w:t>
+            </w:r>
+            <w:r>
+              <w:rPr>
+                <w:color w:val="000000"/>
+                <w:sz w:val="24"/>
+                <w:szCs w:val="24"/>
+                <w:u w:val="single"/>
+              </w:rPr>
+              <w:t>.05</w:t>
+            </w:r>
+            <w:r>
+              <w:rPr>
+                <w:b/>
+                <w:color w:val="000000"/>
+              </w:rPr>
+              <w:t xml:space="preserve">         _______________________________________________</w:t>
+            </w:r>
+          </w:p>
+          <w:p>
+            <w:pPr>
+              <w:pBdr>
+                <w:top w:val="nil"/>
+                <w:left w:val="nil"/>
+                <w:bottom w:val="nil"/>
+                <w:right w:val="nil"/>
+                <w:between w:val="nil"/>
+              </w:pBdr>
+              <w:jc w:val="center"/>
+              <w:rPr>
+                <w:color w:val="000000"/>
+                <w:sz w:val="16"/>
+                <w:szCs w:val="16"/>
+              </w:rPr>
+            </w:pPr>
+            <w:r>
+              <w:rPr>
+                <w:color w:val="000000"/>
+                <w:sz w:val="16"/>
+                <w:szCs w:val="16"/>
+              </w:rPr>
+              <w:t xml:space="preserve"> (</w:t>
+            </w:r>
+            <w:r>
+              <w:rPr>
+                <w:rFonts w:ascii="UkrainianBaltica" w:eastAsia="UkrainianBaltica" w:hAnsi="UkrainianBaltica" w:cs="UkrainianBaltica"/>
+                <w:color w:val="000000"/>
+                <w:sz w:val="16"/>
+                <w:szCs w:val="16"/>
+              </w:rPr>
+              <w:t>Дати</w:t>
+            </w:r>
+            <w:r>
+              <w:rPr>
+                <w:color w:val="000000"/>
+                <w:sz w:val="16"/>
+                <w:szCs w:val="16"/>
+              </w:rPr>
+              <w:t>)</w:t>
+            </w:r>
+            <w:r>
+              <w:rPr>
+                <w:rFonts w:ascii="UkrainianBaltica" w:eastAsia="UkrainianBaltica" w:hAnsi="UkrainianBaltica" w:cs="UkrainianBaltica"/>
+                <w:color w:val="000000"/>
+                <w:sz w:val="16"/>
+                <w:szCs w:val="16"/>
+              </w:rPr>
+              <w:t xml:space="preserve">               </w:t>
+            </w:r>
+            <w:r>
+              <w:rPr>
+                <w:rFonts w:ascii="UkrainianBaltica" w:eastAsia="UkrainianBaltica" w:hAnsi="UkrainianBaltica" w:cs="UkrainianBaltica"/>
+                <w:color w:val="000000"/>
+                <w:sz w:val="16"/>
+                <w:szCs w:val="16"/>
+              </w:rPr>
+              <w:tab/>
+            </w:r>
+            <w:r>
+              <w:rPr>
+                <w:rFonts w:ascii="UkrainianBaltica" w:eastAsia="UkrainianBaltica" w:hAnsi="UkrainianBaltica" w:cs="UkrainianBaltica"/>
+                <w:color w:val="000000"/>
+                <w:sz w:val="16"/>
+                <w:szCs w:val="16"/>
+              </w:rPr>
+              <w:tab/>
+            </w:r>
+            <w:r>
+              <w:rPr>
+                <w:color w:val="000000"/>
+                <w:sz w:val="16"/>
+                <w:szCs w:val="16"/>
+              </w:rPr>
+              <w:t>(</w:t>
+            </w:r>
+            <w:r>
+              <w:rPr>
+                <w:rFonts w:ascii="UkrainianBaltica" w:eastAsia="UkrainianBaltica" w:hAnsi="UkrainianBaltica" w:cs="UkrainianBaltica"/>
+                <w:color w:val="000000"/>
+                <w:sz w:val="16"/>
+                <w:szCs w:val="16"/>
+              </w:rPr>
+              <w:t>Записи про виконання завдання</w:t>
+            </w:r>
+            <w:r>
+              <w:rPr>
+                <w:color w:val="000000"/>
+                <w:sz w:val="16"/>
+                <w:szCs w:val="16"/>
+              </w:rPr>
+              <w:t>)</w:t>
             </w:r>
           </w:p>
           <w:p>
@@ -10923,15 +11020,6 @@
                 <w:u w:val="single"/>
               </w:rPr>
             </w:pPr>
-            <w:r>
-              <w:rPr>
-                <w:color w:val="000000" w:themeColor="text1"/>
-                <w:sz w:val="24"/>
-                <w:szCs w:val="24"/>
-                <w:u w:val="single"/>
-              </w:rPr>
-              <w:t xml:space="preserve">Написання </w:t>
-            </w:r>
             <w:proofErr w:type="spellStart"/>
             <w:r>
               <w:rPr>
@@ -10940,6 +11028,86 @@
                 <w:szCs w:val="24"/>
                 <w:u w:val="single"/>
               </w:rPr>
+              <w:t>Проєктування</w:t>
+            </w:r>
+            <w:proofErr w:type="spellEnd"/>
+            <w:r>
+              <w:rPr>
+                <w:color w:val="000000" w:themeColor="text1"/>
+                <w:sz w:val="24"/>
+                <w:szCs w:val="24"/>
+                <w:u w:val="single"/>
+              </w:rPr>
+              <w:t xml:space="preserve"> архітектури веб-застосунку для агрегації та аналізу новин. Розробка структури бази даних для зберігання новинного контенту та результатів аналізу. Створення класових діаграм компонентів системи з урахуванням взаємодії з </w:t>
+            </w:r>
+            <w:proofErr w:type="spellStart"/>
+            <w:r>
+              <w:rPr>
+                <w:color w:val="000000" w:themeColor="text1"/>
+                <w:sz w:val="24"/>
+                <w:szCs w:val="24"/>
+                <w:u w:val="single"/>
+              </w:rPr>
+              <w:t>мовними</w:t>
+            </w:r>
+            <w:proofErr w:type="spellEnd"/>
+            <w:r>
+              <w:rPr>
+                <w:color w:val="000000" w:themeColor="text1"/>
+                <w:sz w:val="24"/>
+                <w:szCs w:val="24"/>
+                <w:u w:val="single"/>
+              </w:rPr>
+              <w:t xml:space="preserve"> моделями. </w:t>
+            </w:r>
+            <w:proofErr w:type="spellStart"/>
+            <w:r>
+              <w:rPr>
+                <w:color w:val="000000" w:themeColor="text1"/>
+                <w:sz w:val="24"/>
+                <w:szCs w:val="24"/>
+                <w:u w:val="single"/>
+              </w:rPr>
+              <w:t>Проєктування</w:t>
+            </w:r>
+            <w:proofErr w:type="spellEnd"/>
+            <w:r>
+              <w:rPr>
+                <w:color w:val="000000" w:themeColor="text1"/>
+                <w:sz w:val="24"/>
+                <w:szCs w:val="24"/>
+                <w:u w:val="single"/>
+              </w:rPr>
+              <w:t xml:space="preserve"> схеми процесу збору та агрегації новин. Розробка алгоритмів інтелектуального аналізу контенту. Визначення механізмів інтеграції </w:t>
+            </w:r>
+            <w:proofErr w:type="spellStart"/>
+            <w:r>
+              <w:rPr>
+                <w:color w:val="000000" w:themeColor="text1"/>
+                <w:sz w:val="24"/>
+                <w:szCs w:val="24"/>
+                <w:u w:val="single"/>
+              </w:rPr>
+              <w:t>мовних</w:t>
+            </w:r>
+            <w:proofErr w:type="spellEnd"/>
+            <w:r>
+              <w:rPr>
+                <w:color w:val="000000" w:themeColor="text1"/>
+                <w:sz w:val="24"/>
+                <w:szCs w:val="24"/>
+                <w:u w:val="single"/>
+              </w:rPr>
+              <w:t xml:space="preserve"> моделей у систему. Написання </w:t>
+            </w:r>
+            <w:proofErr w:type="spellStart"/>
+            <w:r>
+              <w:rPr>
+                <w:color w:val="000000" w:themeColor="text1"/>
+                <w:sz w:val="24"/>
+                <w:szCs w:val="24"/>
+                <w:u w:val="single"/>
+              </w:rPr>
               <w:t>чорновика</w:t>
             </w:r>
             <w:proofErr w:type="spellEnd"/>
@@ -10950,572 +11118,17 @@
                 <w:szCs w:val="24"/>
                 <w:u w:val="single"/>
               </w:rPr>
-              <w:t xml:space="preserve"> першого розділу ПЗ.</w:t>
-            </w:r>
-            <w:r>
-              <w:rPr>
-                <w:color w:val="000000"/>
-                <w:sz w:val="24"/>
-                <w:szCs w:val="24"/>
-                <w:u w:val="single"/>
-              </w:rPr>
-              <w:tab/>
-            </w:r>
-          </w:p>
-          <w:p>
-            <w:pPr>
-              <w:pBdr>
-                <w:top w:val="nil"/>
-                <w:left w:val="nil"/>
-                <w:bottom w:val="nil"/>
-                <w:right w:val="nil"/>
-                <w:between w:val="nil"/>
-              </w:pBdr>
-              <w:tabs>
-                <w:tab w:val="left" w:pos="601"/>
-                <w:tab w:val="right" w:pos="7410"/>
-              </w:tabs>
-              <w:spacing w:line="360" w:lineRule="auto"/>
-              <w:ind w:left="601" w:right="420"/>
-              <w:jc w:val="both"/>
-              <w:rPr>
-                <w:color w:val="000000"/>
-                <w:sz w:val="24"/>
-                <w:szCs w:val="24"/>
-                <w:u w:val="single"/>
-              </w:rPr>
-            </w:pPr>
-            <w:r>
-              <w:rPr>
-                <w:color w:val="000000"/>
-                <w:sz w:val="24"/>
-                <w:szCs w:val="24"/>
-                <w:u w:val="single"/>
-              </w:rPr>
-              <w:tab/>
-            </w:r>
-          </w:p>
-          <w:p>
-            <w:pPr>
-              <w:pBdr>
-                <w:top w:val="nil"/>
-                <w:left w:val="nil"/>
-                <w:bottom w:val="nil"/>
-                <w:right w:val="nil"/>
-                <w:between w:val="nil"/>
-              </w:pBdr>
-              <w:tabs>
-                <w:tab w:val="left" w:pos="601"/>
-                <w:tab w:val="right" w:pos="7410"/>
-              </w:tabs>
-              <w:spacing w:line="360" w:lineRule="auto"/>
-              <w:ind w:left="601" w:right="420"/>
-              <w:jc w:val="both"/>
-              <w:rPr>
-                <w:color w:val="000000"/>
-                <w:sz w:val="24"/>
-                <w:szCs w:val="24"/>
-                <w:u w:val="single"/>
-              </w:rPr>
-            </w:pPr>
-            <w:r>
-              <w:rPr>
-                <w:color w:val="000000"/>
-                <w:sz w:val="24"/>
-                <w:szCs w:val="24"/>
-                <w:u w:val="single"/>
-              </w:rPr>
-              <w:tab/>
-            </w:r>
-          </w:p>
-          <w:p>
-            <w:pPr>
-              <w:pBdr>
-                <w:top w:val="nil"/>
-                <w:left w:val="nil"/>
-                <w:bottom w:val="nil"/>
-                <w:right w:val="nil"/>
-                <w:between w:val="nil"/>
-              </w:pBdr>
-              <w:tabs>
-                <w:tab w:val="left" w:pos="601"/>
-                <w:tab w:val="right" w:pos="7410"/>
-              </w:tabs>
-              <w:spacing w:line="360" w:lineRule="auto"/>
-              <w:ind w:left="601" w:right="420"/>
-              <w:jc w:val="both"/>
-              <w:rPr>
-                <w:color w:val="000000"/>
-                <w:sz w:val="24"/>
-                <w:szCs w:val="24"/>
-                <w:u w:val="single"/>
-              </w:rPr>
-            </w:pPr>
-            <w:r>
-              <w:rPr>
-                <w:color w:val="000000"/>
-                <w:sz w:val="24"/>
-                <w:szCs w:val="24"/>
-                <w:u w:val="single"/>
-              </w:rPr>
-              <w:tab/>
-            </w:r>
-          </w:p>
-          <w:p>
-            <w:pPr>
-              <w:pBdr>
-                <w:top w:val="nil"/>
-                <w:left w:val="nil"/>
-                <w:bottom w:val="nil"/>
-                <w:right w:val="nil"/>
-                <w:between w:val="nil"/>
-              </w:pBdr>
-              <w:tabs>
-                <w:tab w:val="left" w:pos="176"/>
-                <w:tab w:val="left" w:pos="7513"/>
-              </w:tabs>
-              <w:rPr>
-                <w:color w:val="000000"/>
-                <w:sz w:val="16"/>
-                <w:szCs w:val="16"/>
-              </w:rPr>
-            </w:pPr>
-          </w:p>
-        </w:tc>
-        <w:tc>
-          <w:tcPr>
-            <w:tcW w:w="8084" w:type="dxa"/>
-          </w:tcPr>
-          <w:p>
-            <w:pPr>
-              <w:pBdr>
-                <w:top w:val="nil"/>
-                <w:left w:val="nil"/>
-                <w:bottom w:val="nil"/>
-                <w:right w:val="nil"/>
-                <w:between w:val="nil"/>
-              </w:pBdr>
-              <w:spacing w:before="120" w:after="200" w:line="276" w:lineRule="auto"/>
-              <w:ind w:firstLine="1145"/>
-              <w:rPr>
-                <w:color w:val="000000"/>
-                <w:sz w:val="22"/>
-                <w:szCs w:val="22"/>
-              </w:rPr>
-            </w:pPr>
-          </w:p>
-          <w:p>
-            <w:pPr>
-              <w:pBdr>
-                <w:top w:val="nil"/>
-                <w:left w:val="nil"/>
-                <w:bottom w:val="nil"/>
-                <w:right w:val="nil"/>
-                <w:between w:val="nil"/>
-              </w:pBdr>
-              <w:spacing w:before="120" w:after="200" w:line="276" w:lineRule="auto"/>
-              <w:ind w:firstLine="1145"/>
-              <w:rPr>
-                <w:rFonts w:ascii="UkrainianBaltica" w:eastAsia="UkrainianBaltica" w:hAnsi="UkrainianBaltica" w:cs="UkrainianBaltica"/>
-                <w:color w:val="000000"/>
-                <w:sz w:val="22"/>
-                <w:szCs w:val="22"/>
-              </w:rPr>
-            </w:pPr>
-            <w:r>
-              <w:rPr>
-                <w:rFonts w:ascii="UkrainianBaltica" w:eastAsia="UkrainianBaltica" w:hAnsi="UkrainianBaltica" w:cs="UkrainianBaltica"/>
-                <w:color w:val="000000"/>
-                <w:sz w:val="22"/>
-                <w:szCs w:val="22"/>
-              </w:rPr>
-              <w:t>___</w:t>
-            </w:r>
-            <w:r>
-              <w:rPr>
-                <w:rFonts w:ascii="UkrainianBaltica" w:eastAsia="UkrainianBaltica" w:hAnsi="UkrainianBaltica" w:cs="UkrainianBaltica"/>
-                <w:color w:val="000000"/>
-                <w:sz w:val="22"/>
-                <w:szCs w:val="22"/>
-                <w:u w:val="single"/>
-              </w:rPr>
-              <w:t>3</w:t>
-            </w:r>
-            <w:r>
-              <w:rPr>
-                <w:rFonts w:ascii="UkrainianBaltica" w:eastAsia="UkrainianBaltica" w:hAnsi="UkrainianBaltica" w:cs="UkrainianBaltica"/>
-                <w:color w:val="000000"/>
-                <w:sz w:val="22"/>
-                <w:szCs w:val="22"/>
-              </w:rPr>
-              <w:t>___ тиждень практики</w:t>
-            </w:r>
-          </w:p>
-          <w:p>
-            <w:pPr>
-              <w:pBdr>
-                <w:top w:val="nil"/>
-                <w:left w:val="nil"/>
-                <w:bottom w:val="nil"/>
-                <w:right w:val="nil"/>
-                <w:between w:val="nil"/>
-              </w:pBdr>
-              <w:tabs>
-                <w:tab w:val="left" w:pos="176"/>
-                <w:tab w:val="left" w:pos="7513"/>
-              </w:tabs>
-              <w:ind w:left="284" w:firstLine="856"/>
-              <w:jc w:val="both"/>
-              <w:rPr>
-                <w:color w:val="000000"/>
-              </w:rPr>
-            </w:pPr>
-            <w:r>
-              <w:rPr>
-                <w:sz w:val="24"/>
-                <w:szCs w:val="24"/>
-                <w:u w:val="single"/>
-              </w:rPr>
-              <w:t>28</w:t>
-            </w:r>
-            <w:r>
-              <w:rPr>
-                <w:color w:val="000000"/>
-                <w:sz w:val="24"/>
-                <w:szCs w:val="24"/>
-                <w:u w:val="single"/>
-              </w:rPr>
-              <w:t>.0</w:t>
-            </w:r>
-            <w:r>
-              <w:rPr>
-                <w:sz w:val="24"/>
-                <w:szCs w:val="24"/>
-                <w:u w:val="single"/>
-              </w:rPr>
-              <w:t>4</w:t>
-            </w:r>
-            <w:r>
-              <w:rPr>
-                <w:color w:val="000000"/>
-                <w:sz w:val="24"/>
-                <w:szCs w:val="24"/>
-                <w:u w:val="single"/>
-              </w:rPr>
-              <w:t>-0</w:t>
-            </w:r>
-            <w:r>
-              <w:rPr>
-                <w:sz w:val="24"/>
-                <w:szCs w:val="24"/>
-                <w:u w:val="single"/>
-              </w:rPr>
-              <w:t>4</w:t>
-            </w:r>
-            <w:r>
-              <w:rPr>
-                <w:color w:val="000000"/>
-                <w:sz w:val="24"/>
-                <w:szCs w:val="24"/>
-                <w:u w:val="single"/>
-              </w:rPr>
-              <w:t>.05</w:t>
-            </w:r>
-            <w:r>
-              <w:rPr>
-                <w:b/>
-                <w:color w:val="000000"/>
-              </w:rPr>
-              <w:t xml:space="preserve">         _______________________________________________</w:t>
-            </w:r>
-          </w:p>
-          <w:p>
-            <w:pPr>
-              <w:pBdr>
-                <w:top w:val="nil"/>
-                <w:left w:val="nil"/>
-                <w:bottom w:val="nil"/>
-                <w:right w:val="nil"/>
-                <w:between w:val="nil"/>
-              </w:pBdr>
-              <w:jc w:val="center"/>
-              <w:rPr>
-                <w:color w:val="000000"/>
-                <w:sz w:val="16"/>
-                <w:szCs w:val="16"/>
-              </w:rPr>
-            </w:pPr>
-            <w:r>
-              <w:rPr>
-                <w:color w:val="000000"/>
-                <w:sz w:val="16"/>
-                <w:szCs w:val="16"/>
-              </w:rPr>
-              <w:t xml:space="preserve"> (</w:t>
-            </w:r>
-            <w:r>
-              <w:rPr>
-                <w:rFonts w:ascii="UkrainianBaltica" w:eastAsia="UkrainianBaltica" w:hAnsi="UkrainianBaltica" w:cs="UkrainianBaltica"/>
-                <w:color w:val="000000"/>
-                <w:sz w:val="16"/>
-                <w:szCs w:val="16"/>
-              </w:rPr>
-              <w:t>Дати</w:t>
-            </w:r>
-            <w:r>
-              <w:rPr>
-                <w:color w:val="000000"/>
-                <w:sz w:val="16"/>
-                <w:szCs w:val="16"/>
-              </w:rPr>
-              <w:t>)</w:t>
-            </w:r>
-            <w:r>
-              <w:rPr>
-                <w:rFonts w:ascii="UkrainianBaltica" w:eastAsia="UkrainianBaltica" w:hAnsi="UkrainianBaltica" w:cs="UkrainianBaltica"/>
-                <w:color w:val="000000"/>
-                <w:sz w:val="16"/>
-                <w:szCs w:val="16"/>
-              </w:rPr>
-              <w:t xml:space="preserve">               </w:t>
-            </w:r>
-            <w:r>
-              <w:rPr>
-                <w:rFonts w:ascii="UkrainianBaltica" w:eastAsia="UkrainianBaltica" w:hAnsi="UkrainianBaltica" w:cs="UkrainianBaltica"/>
-                <w:color w:val="000000"/>
-                <w:sz w:val="16"/>
-                <w:szCs w:val="16"/>
-              </w:rPr>
-              <w:tab/>
-            </w:r>
-            <w:r>
-              <w:rPr>
-                <w:rFonts w:ascii="UkrainianBaltica" w:eastAsia="UkrainianBaltica" w:hAnsi="UkrainianBaltica" w:cs="UkrainianBaltica"/>
-                <w:color w:val="000000"/>
-                <w:sz w:val="16"/>
-                <w:szCs w:val="16"/>
-              </w:rPr>
-              <w:tab/>
-            </w:r>
-            <w:r>
-              <w:rPr>
-                <w:color w:val="000000"/>
-                <w:sz w:val="16"/>
-                <w:szCs w:val="16"/>
-              </w:rPr>
-              <w:t>(</w:t>
-            </w:r>
-            <w:r>
-              <w:rPr>
-                <w:rFonts w:ascii="UkrainianBaltica" w:eastAsia="UkrainianBaltica" w:hAnsi="UkrainianBaltica" w:cs="UkrainianBaltica"/>
-                <w:color w:val="000000"/>
-                <w:sz w:val="16"/>
-                <w:szCs w:val="16"/>
-              </w:rPr>
-              <w:t>Записи про виконання завдання</w:t>
-            </w:r>
-            <w:r>
-              <w:rPr>
-                <w:color w:val="000000"/>
-                <w:sz w:val="16"/>
-                <w:szCs w:val="16"/>
-              </w:rPr>
-              <w:t>)</w:t>
-            </w:r>
-          </w:p>
-          <w:p>
-            <w:pPr>
-              <w:pBdr>
-                <w:top w:val="nil"/>
-                <w:left w:val="nil"/>
-                <w:bottom w:val="nil"/>
-                <w:right w:val="nil"/>
-                <w:between w:val="nil"/>
-              </w:pBdr>
-              <w:tabs>
-                <w:tab w:val="left" w:pos="601"/>
-                <w:tab w:val="right" w:pos="7410"/>
-              </w:tabs>
-              <w:spacing w:line="360" w:lineRule="auto"/>
-              <w:ind w:left="601" w:right="420"/>
-              <w:jc w:val="both"/>
-              <w:rPr>
-                <w:color w:val="000000" w:themeColor="text1"/>
-                <w:sz w:val="24"/>
-                <w:szCs w:val="24"/>
-                <w:u w:val="single"/>
-              </w:rPr>
-            </w:pPr>
-            <w:r>
-              <w:rPr>
-                <w:color w:val="000000" w:themeColor="text1"/>
-                <w:sz w:val="24"/>
-                <w:szCs w:val="24"/>
-                <w:u w:val="single"/>
-              </w:rPr>
-              <w:t>Вибір архітектури проектованого застосунку виходячи з визначених функціональних вимог. Проектування бази даних та створення класових діаграм. Визначення оптимальних шляхів взаємодії об’єктів, побудова відповідних схем.</w:t>
-            </w:r>
-            <w:r>
-              <w:rPr>
-                <w:color w:val="000000" w:themeColor="text1"/>
-                <w:sz w:val="24"/>
-                <w:szCs w:val="24"/>
-                <w:u w:val="single"/>
-              </w:rPr>
-              <w:tab/>
-            </w:r>
-          </w:p>
-          <w:p>
-            <w:pPr>
-              <w:pBdr>
-                <w:top w:val="nil"/>
-                <w:left w:val="nil"/>
-                <w:bottom w:val="nil"/>
-                <w:right w:val="nil"/>
-                <w:between w:val="nil"/>
-              </w:pBdr>
-              <w:tabs>
-                <w:tab w:val="left" w:pos="601"/>
-                <w:tab w:val="right" w:pos="7410"/>
-              </w:tabs>
-              <w:spacing w:line="360" w:lineRule="auto"/>
-              <w:ind w:left="601" w:right="420"/>
-              <w:jc w:val="both"/>
-              <w:rPr>
-                <w:color w:val="000000"/>
-                <w:sz w:val="24"/>
-                <w:szCs w:val="24"/>
-                <w:u w:val="single"/>
-              </w:rPr>
-            </w:pPr>
-            <w:r>
-              <w:rPr>
-                <w:color w:val="000000" w:themeColor="text1"/>
-                <w:sz w:val="24"/>
-                <w:szCs w:val="24"/>
-                <w:u w:val="single"/>
-              </w:rPr>
-              <w:t xml:space="preserve">Написання </w:t>
-            </w:r>
-            <w:proofErr w:type="spellStart"/>
-            <w:r>
-              <w:rPr>
-                <w:color w:val="000000" w:themeColor="text1"/>
-                <w:sz w:val="24"/>
-                <w:szCs w:val="24"/>
-                <w:u w:val="single"/>
-              </w:rPr>
-              <w:t>чорновика</w:t>
-            </w:r>
-            <w:proofErr w:type="spellEnd"/>
-            <w:r>
-              <w:rPr>
-                <w:color w:val="000000" w:themeColor="text1"/>
-                <w:sz w:val="24"/>
-                <w:szCs w:val="24"/>
-                <w:u w:val="single"/>
-              </w:rPr>
-              <w:t xml:space="preserve"> другого розділу ПЗ.</w:t>
-            </w:r>
-            <w:r>
-              <w:rPr>
-                <w:color w:val="000000"/>
-                <w:sz w:val="24"/>
-                <w:szCs w:val="24"/>
-                <w:u w:val="single"/>
-              </w:rPr>
-              <w:tab/>
-            </w:r>
-          </w:p>
-          <w:p>
-            <w:pPr>
-              <w:pBdr>
-                <w:top w:val="nil"/>
-                <w:left w:val="nil"/>
-                <w:bottom w:val="nil"/>
-                <w:right w:val="nil"/>
-                <w:between w:val="nil"/>
-              </w:pBdr>
-              <w:tabs>
-                <w:tab w:val="left" w:pos="601"/>
-                <w:tab w:val="right" w:pos="7410"/>
-              </w:tabs>
-              <w:spacing w:line="360" w:lineRule="auto"/>
-              <w:ind w:left="601" w:right="420"/>
-              <w:jc w:val="both"/>
-              <w:rPr>
-                <w:color w:val="000000"/>
-                <w:sz w:val="24"/>
-                <w:szCs w:val="24"/>
-                <w:u w:val="single"/>
-              </w:rPr>
-            </w:pPr>
-            <w:r>
-              <w:rPr>
-                <w:color w:val="000000"/>
-                <w:sz w:val="24"/>
-                <w:szCs w:val="24"/>
-                <w:u w:val="single"/>
-              </w:rPr>
-              <w:tab/>
-            </w:r>
-          </w:p>
-          <w:p>
-            <w:pPr>
-              <w:pBdr>
-                <w:top w:val="nil"/>
-                <w:left w:val="nil"/>
-                <w:bottom w:val="nil"/>
-                <w:right w:val="nil"/>
-                <w:between w:val="nil"/>
-              </w:pBdr>
-              <w:tabs>
-                <w:tab w:val="left" w:pos="601"/>
-                <w:tab w:val="right" w:pos="7410"/>
-              </w:tabs>
-              <w:spacing w:line="360" w:lineRule="auto"/>
-              <w:ind w:left="601" w:right="420"/>
-              <w:jc w:val="both"/>
-              <w:rPr>
-                <w:color w:val="000000"/>
-                <w:sz w:val="24"/>
-                <w:szCs w:val="24"/>
-                <w:u w:val="single"/>
-              </w:rPr>
-            </w:pPr>
-            <w:r>
-              <w:rPr>
-                <w:color w:val="000000"/>
-                <w:sz w:val="24"/>
-                <w:szCs w:val="24"/>
-                <w:u w:val="single"/>
-              </w:rPr>
-              <w:tab/>
-            </w:r>
-          </w:p>
-          <w:p>
-            <w:pPr>
-              <w:pBdr>
-                <w:top w:val="nil"/>
-                <w:left w:val="nil"/>
-                <w:bottom w:val="nil"/>
-                <w:right w:val="nil"/>
-                <w:between w:val="nil"/>
-              </w:pBdr>
-              <w:tabs>
-                <w:tab w:val="left" w:pos="601"/>
-                <w:tab w:val="right" w:pos="7410"/>
-              </w:tabs>
-              <w:spacing w:line="360" w:lineRule="auto"/>
-              <w:ind w:left="601" w:right="420"/>
-              <w:jc w:val="both"/>
-              <w:rPr>
-                <w:color w:val="000000"/>
-                <w:sz w:val="24"/>
-                <w:szCs w:val="24"/>
-                <w:u w:val="single"/>
-              </w:rPr>
-            </w:pPr>
+              <w:t xml:space="preserve"> другого розділу ПЗ</w:t>
+            </w:r>
+            <w:r>
+              <w:rPr>
+                <w:color w:val="000000" w:themeColor="text1"/>
+                <w:sz w:val="24"/>
+                <w:szCs w:val="24"/>
+                <w:u w:val="single"/>
+              </w:rPr>
+              <w:t>.</w:t>
+            </w:r>
             <w:r>
               <w:rPr>
                 <w:color w:val="000000"/>
@@ -11781,7 +11394,67 @@
                 <w:szCs w:val="24"/>
                 <w:u w:val="single"/>
               </w:rPr>
-              <w:t>Огляд та аналіз методів і алгоритмів, необхідних для розробки програми. Визначення технологій та методів,  які покращать якість роботи програми та будуть привабливими для користувачів. Аналіз формату вхідних та вихідних даних.</w:t>
+              <w:t>Огляд та аналіз методів веб-</w:t>
+            </w:r>
+            <w:proofErr w:type="spellStart"/>
+            <w:r>
+              <w:rPr>
+                <w:color w:val="000000" w:themeColor="text1"/>
+                <w:sz w:val="24"/>
+                <w:szCs w:val="24"/>
+                <w:u w:val="single"/>
+              </w:rPr>
+              <w:t>скрапінгу</w:t>
+            </w:r>
+            <w:proofErr w:type="spellEnd"/>
+            <w:r>
+              <w:rPr>
+                <w:color w:val="000000" w:themeColor="text1"/>
+                <w:sz w:val="24"/>
+                <w:szCs w:val="24"/>
+                <w:u w:val="single"/>
+              </w:rPr>
+              <w:t xml:space="preserve"> та API для збору новин. Дослідження алгоритмів класифікації та кластеризації новинного контенту. Аналіз підходів до інтеграції великих </w:t>
+            </w:r>
+            <w:proofErr w:type="spellStart"/>
+            <w:r>
+              <w:rPr>
+                <w:color w:val="000000" w:themeColor="text1"/>
+                <w:sz w:val="24"/>
+                <w:szCs w:val="24"/>
+                <w:u w:val="single"/>
+              </w:rPr>
+              <w:t>мовних</w:t>
+            </w:r>
+            <w:proofErr w:type="spellEnd"/>
+            <w:r>
+              <w:rPr>
+                <w:color w:val="000000" w:themeColor="text1"/>
+                <w:sz w:val="24"/>
+                <w:szCs w:val="24"/>
+                <w:u w:val="single"/>
+              </w:rPr>
+              <w:t xml:space="preserve"> моделей для перевірки достовірності інформації. Визначення методів аналізу емоційного забарвлення новин. Вивчення форматів вхідних даних різних новинних джерел. </w:t>
+            </w:r>
+            <w:proofErr w:type="spellStart"/>
+            <w:r>
+              <w:rPr>
+                <w:color w:val="000000" w:themeColor="text1"/>
+                <w:sz w:val="24"/>
+                <w:szCs w:val="24"/>
+                <w:u w:val="single"/>
+              </w:rPr>
+              <w:t>Проєктування</w:t>
+            </w:r>
+            <w:proofErr w:type="spellEnd"/>
+            <w:r>
+              <w:rPr>
+                <w:color w:val="000000" w:themeColor="text1"/>
+                <w:sz w:val="24"/>
+                <w:szCs w:val="24"/>
+                <w:u w:val="single"/>
+              </w:rPr>
+              <w:t xml:space="preserve"> структури вихідних даних для користувача. Аналіз методів оцінки достовірності новинного контенту.</w:t>
             </w:r>
             <w:r>
               <w:rPr>
@@ -11836,27 +11509,204 @@
                 <w:between w:val="nil"/>
               </w:pBdr>
               <w:tabs>
-                <w:tab w:val="left" w:pos="601"/>
-                <w:tab w:val="right" w:pos="7410"/>
+                <w:tab w:val="left" w:pos="176"/>
+                <w:tab w:val="left" w:pos="7513"/>
               </w:tabs>
               <w:spacing w:line="360" w:lineRule="auto"/>
-              <w:ind w:left="601" w:right="420"/>
+              <w:ind w:left="284"/>
               <w:jc w:val="both"/>
               <w:rPr>
-                <w:color w:val="000000" w:themeColor="text1"/>
-                <w:sz w:val="24"/>
-                <w:szCs w:val="24"/>
-                <w:u w:val="single"/>
-              </w:rPr>
-            </w:pPr>
-            <w:r>
-              <w:rPr>
-                <w:color w:val="000000" w:themeColor="text1"/>
-                <w:sz w:val="24"/>
-                <w:szCs w:val="24"/>
-                <w:u w:val="single"/>
+                <w:b/>
+                <w:color w:val="000000" w:themeColor="text1"/>
+              </w:rPr>
+            </w:pPr>
+            <w:r>
+              <w:rPr>
+                <w:color w:val="000000" w:themeColor="text1"/>
+              </w:rPr>
+              <w:t>4</w:t>
+            </w:r>
+          </w:p>
+        </w:tc>
+        <w:tc>
+          <w:tcPr>
+            <w:tcW w:w="8084" w:type="dxa"/>
+          </w:tcPr>
+          <w:p>
+            <w:pPr>
+              <w:pBdr>
+                <w:top w:val="nil"/>
+                <w:left w:val="nil"/>
+                <w:bottom w:val="nil"/>
+                <w:right w:val="nil"/>
+                <w:between w:val="nil"/>
+              </w:pBdr>
+              <w:spacing w:after="200" w:line="276" w:lineRule="auto"/>
+              <w:ind w:firstLine="1143"/>
+              <w:rPr>
+                <w:rFonts w:ascii="UkrainianBaltica" w:eastAsia="UkrainianBaltica" w:hAnsi="UkrainianBaltica" w:cs="UkrainianBaltica"/>
+                <w:color w:val="000000" w:themeColor="text1"/>
+                <w:sz w:val="22"/>
+                <w:szCs w:val="22"/>
+              </w:rPr>
+            </w:pPr>
+            <w:r>
+              <w:rPr>
+                <w:rFonts w:ascii="UkrainianBaltica" w:eastAsia="UkrainianBaltica" w:hAnsi="UkrainianBaltica" w:cs="UkrainianBaltica"/>
+                <w:color w:val="000000" w:themeColor="text1"/>
+                <w:sz w:val="22"/>
+                <w:szCs w:val="22"/>
+              </w:rPr>
+              <w:t>___</w:t>
+            </w:r>
+            <w:r>
+              <w:rPr>
+                <w:rFonts w:ascii="UkrainianBaltica" w:eastAsia="UkrainianBaltica" w:hAnsi="UkrainianBaltica" w:cs="UkrainianBaltica"/>
+                <w:color w:val="000000" w:themeColor="text1"/>
+                <w:sz w:val="22"/>
+                <w:szCs w:val="22"/>
+                <w:u w:val="single"/>
+              </w:rPr>
+              <w:t>4</w:t>
+            </w:r>
+            <w:r>
+              <w:rPr>
+                <w:rFonts w:ascii="UkrainianBaltica" w:eastAsia="UkrainianBaltica" w:hAnsi="UkrainianBaltica" w:cs="UkrainianBaltica"/>
+                <w:color w:val="000000" w:themeColor="text1"/>
+                <w:sz w:val="22"/>
+                <w:szCs w:val="22"/>
+              </w:rPr>
+              <w:t>___ тиждень практики</w:t>
+            </w:r>
+          </w:p>
+          <w:p>
+            <w:pPr>
+              <w:pBdr>
+                <w:top w:val="nil"/>
+                <w:left w:val="nil"/>
+                <w:bottom w:val="nil"/>
+                <w:right w:val="nil"/>
+                <w:between w:val="nil"/>
+              </w:pBdr>
+              <w:tabs>
+                <w:tab w:val="left" w:pos="176"/>
+                <w:tab w:val="left" w:pos="7513"/>
+              </w:tabs>
+              <w:ind w:left="284" w:firstLine="856"/>
+              <w:jc w:val="both"/>
+              <w:rPr>
+                <w:color w:val="000000" w:themeColor="text1"/>
+              </w:rPr>
+            </w:pPr>
+            <w:r>
+              <w:rPr>
+                <w:color w:val="000000" w:themeColor="text1"/>
+                <w:sz w:val="24"/>
+                <w:szCs w:val="24"/>
+                <w:u w:val="single"/>
+              </w:rPr>
+              <w:t>05.05-11.05</w:t>
+            </w:r>
+            <w:r>
+              <w:rPr>
+                <w:b/>
+                <w:color w:val="000000" w:themeColor="text1"/>
+              </w:rPr>
+              <w:t xml:space="preserve">         _______________________________________________</w:t>
+            </w:r>
+          </w:p>
+          <w:p>
+            <w:pPr>
+              <w:pBdr>
+                <w:top w:val="nil"/>
+                <w:left w:val="nil"/>
+                <w:bottom w:val="nil"/>
+                <w:right w:val="nil"/>
+                <w:between w:val="nil"/>
+              </w:pBdr>
+              <w:jc w:val="center"/>
+              <w:rPr>
+                <w:color w:val="000000" w:themeColor="text1"/>
+                <w:sz w:val="16"/>
+                <w:szCs w:val="16"/>
+              </w:rPr>
+            </w:pPr>
+            <w:r>
+              <w:rPr>
+                <w:color w:val="000000" w:themeColor="text1"/>
+                <w:sz w:val="16"/>
+                <w:szCs w:val="16"/>
+              </w:rPr>
+              <w:t xml:space="preserve"> (</w:t>
+            </w:r>
+            <w:r>
+              <w:rPr>
+                <w:rFonts w:ascii="UkrainianBaltica" w:eastAsia="UkrainianBaltica" w:hAnsi="UkrainianBaltica" w:cs="UkrainianBaltica"/>
+                <w:color w:val="000000" w:themeColor="text1"/>
+                <w:sz w:val="16"/>
+                <w:szCs w:val="16"/>
+              </w:rPr>
+              <w:t>Дати</w:t>
+            </w:r>
+            <w:r>
+              <w:rPr>
+                <w:color w:val="000000" w:themeColor="text1"/>
+                <w:sz w:val="16"/>
+                <w:szCs w:val="16"/>
+              </w:rPr>
+              <w:t>)</w:t>
+            </w:r>
+            <w:r>
+              <w:rPr>
+                <w:rFonts w:ascii="UkrainianBaltica" w:eastAsia="UkrainianBaltica" w:hAnsi="UkrainianBaltica" w:cs="UkrainianBaltica"/>
+                <w:color w:val="000000" w:themeColor="text1"/>
+                <w:sz w:val="16"/>
+                <w:szCs w:val="16"/>
+              </w:rPr>
+              <w:t xml:space="preserve">               </w:t>
+            </w:r>
+            <w:r>
+              <w:rPr>
+                <w:rFonts w:ascii="UkrainianBaltica" w:eastAsia="UkrainianBaltica" w:hAnsi="UkrainianBaltica" w:cs="UkrainianBaltica"/>
+                <w:color w:val="000000" w:themeColor="text1"/>
+                <w:sz w:val="16"/>
+                <w:szCs w:val="16"/>
               </w:rPr>
               <w:tab/>
+            </w:r>
+            <w:r>
+              <w:rPr>
+                <w:rFonts w:ascii="UkrainianBaltica" w:eastAsia="UkrainianBaltica" w:hAnsi="UkrainianBaltica" w:cs="UkrainianBaltica"/>
+                <w:color w:val="000000" w:themeColor="text1"/>
+                <w:sz w:val="16"/>
+                <w:szCs w:val="16"/>
+              </w:rPr>
+              <w:tab/>
+            </w:r>
+            <w:r>
+              <w:rPr>
+                <w:color w:val="000000" w:themeColor="text1"/>
+                <w:sz w:val="16"/>
+                <w:szCs w:val="16"/>
+              </w:rPr>
+              <w:t>(</w:t>
+            </w:r>
+            <w:r>
+              <w:rPr>
+                <w:rFonts w:ascii="UkrainianBaltica" w:eastAsia="UkrainianBaltica" w:hAnsi="UkrainianBaltica" w:cs="UkrainianBaltica"/>
+                <w:color w:val="000000" w:themeColor="text1"/>
+                <w:sz w:val="16"/>
+                <w:szCs w:val="16"/>
+              </w:rPr>
+              <w:t>Записи про виконання завдання</w:t>
+            </w:r>
+            <w:r>
+              <w:rPr>
+                <w:color w:val="000000" w:themeColor="text1"/>
+                <w:sz w:val="16"/>
+                <w:szCs w:val="16"/>
+              </w:rPr>
+              <w:t>)</w:t>
             </w:r>
           </w:p>
           <w:p>
@@ -11889,316 +11739,7 @@
                 <w:szCs w:val="24"/>
                 <w:u w:val="single"/>
               </w:rPr>
-              <w:tab/>
-            </w:r>
-          </w:p>
-          <w:p>
-            <w:pPr>
-              <w:pBdr>
-                <w:top w:val="nil"/>
-                <w:left w:val="nil"/>
-                <w:bottom w:val="nil"/>
-                <w:right w:val="nil"/>
-                <w:between w:val="nil"/>
-              </w:pBdr>
-              <w:tabs>
-                <w:tab w:val="left" w:pos="601"/>
-                <w:tab w:val="right" w:pos="7410"/>
-              </w:tabs>
-              <w:spacing w:line="360" w:lineRule="auto"/>
-              <w:ind w:left="601" w:right="420"/>
-              <w:jc w:val="both"/>
-              <w:rPr>
-                <w:color w:val="000000" w:themeColor="text1"/>
-                <w:sz w:val="24"/>
-                <w:szCs w:val="24"/>
-                <w:u w:val="single"/>
-              </w:rPr>
-            </w:pPr>
-            <w:r>
-              <w:rPr>
-                <w:color w:val="000000" w:themeColor="text1"/>
-                <w:sz w:val="24"/>
-                <w:szCs w:val="24"/>
-                <w:u w:val="single"/>
-              </w:rPr>
-              <w:tab/>
-            </w:r>
-          </w:p>
-          <w:p>
-            <w:pPr>
-              <w:pBdr>
-                <w:top w:val="nil"/>
-                <w:left w:val="nil"/>
-                <w:bottom w:val="nil"/>
-                <w:right w:val="nil"/>
-                <w:between w:val="nil"/>
-              </w:pBdr>
-              <w:tabs>
-                <w:tab w:val="left" w:pos="601"/>
-                <w:tab w:val="right" w:pos="7410"/>
-              </w:tabs>
-              <w:spacing w:line="360" w:lineRule="auto"/>
-              <w:ind w:left="601" w:right="420"/>
-              <w:jc w:val="both"/>
-              <w:rPr>
-                <w:color w:val="000000" w:themeColor="text1"/>
-                <w:sz w:val="24"/>
-                <w:szCs w:val="24"/>
-                <w:u w:val="single"/>
-              </w:rPr>
-            </w:pPr>
-            <w:r>
-              <w:rPr>
-                <w:color w:val="000000" w:themeColor="text1"/>
-                <w:sz w:val="24"/>
-                <w:szCs w:val="24"/>
-                <w:u w:val="single"/>
-              </w:rPr>
-              <w:tab/>
-            </w:r>
-          </w:p>
-          <w:p>
-            <w:pPr>
-              <w:pBdr>
-                <w:top w:val="nil"/>
-                <w:left w:val="nil"/>
-                <w:bottom w:val="nil"/>
-                <w:right w:val="nil"/>
-                <w:between w:val="nil"/>
-              </w:pBdr>
-              <w:tabs>
-                <w:tab w:val="left" w:pos="176"/>
-                <w:tab w:val="left" w:pos="7513"/>
-              </w:tabs>
-              <w:spacing w:line="360" w:lineRule="auto"/>
-              <w:ind w:left="284"/>
-              <w:jc w:val="both"/>
-              <w:rPr>
-                <w:b/>
-                <w:color w:val="000000" w:themeColor="text1"/>
-              </w:rPr>
-            </w:pPr>
-            <w:r>
-              <w:rPr>
-                <w:color w:val="000000" w:themeColor="text1"/>
-              </w:rPr>
-              <w:t>4</w:t>
-            </w:r>
-          </w:p>
-        </w:tc>
-        <w:tc>
-          <w:tcPr>
-            <w:tcW w:w="8084" w:type="dxa"/>
-          </w:tcPr>
-          <w:p>
-            <w:pPr>
-              <w:pBdr>
-                <w:top w:val="nil"/>
-                <w:left w:val="nil"/>
-                <w:bottom w:val="nil"/>
-                <w:right w:val="nil"/>
-                <w:between w:val="nil"/>
-              </w:pBdr>
-              <w:spacing w:after="200" w:line="276" w:lineRule="auto"/>
-              <w:ind w:firstLine="1143"/>
-              <w:rPr>
-                <w:rFonts w:ascii="UkrainianBaltica" w:eastAsia="UkrainianBaltica" w:hAnsi="UkrainianBaltica" w:cs="UkrainianBaltica"/>
-                <w:color w:val="000000" w:themeColor="text1"/>
-                <w:sz w:val="22"/>
-                <w:szCs w:val="22"/>
-              </w:rPr>
-            </w:pPr>
-            <w:r>
-              <w:rPr>
-                <w:rFonts w:ascii="UkrainianBaltica" w:eastAsia="UkrainianBaltica" w:hAnsi="UkrainianBaltica" w:cs="UkrainianBaltica"/>
-                <w:color w:val="000000" w:themeColor="text1"/>
-                <w:sz w:val="22"/>
-                <w:szCs w:val="22"/>
-              </w:rPr>
-              <w:t>___</w:t>
-            </w:r>
-            <w:r>
-              <w:rPr>
-                <w:rFonts w:ascii="UkrainianBaltica" w:eastAsia="UkrainianBaltica" w:hAnsi="UkrainianBaltica" w:cs="UkrainianBaltica"/>
-                <w:color w:val="000000" w:themeColor="text1"/>
-                <w:sz w:val="22"/>
-                <w:szCs w:val="22"/>
-                <w:u w:val="single"/>
-              </w:rPr>
-              <w:t>4</w:t>
-            </w:r>
-            <w:r>
-              <w:rPr>
-                <w:rFonts w:ascii="UkrainianBaltica" w:eastAsia="UkrainianBaltica" w:hAnsi="UkrainianBaltica" w:cs="UkrainianBaltica"/>
-                <w:color w:val="000000" w:themeColor="text1"/>
-                <w:sz w:val="22"/>
-                <w:szCs w:val="22"/>
-              </w:rPr>
-              <w:t>___ тиждень практики</w:t>
-            </w:r>
-          </w:p>
-          <w:p>
-            <w:pPr>
-              <w:pBdr>
-                <w:top w:val="nil"/>
-                <w:left w:val="nil"/>
-                <w:bottom w:val="nil"/>
-                <w:right w:val="nil"/>
-                <w:between w:val="nil"/>
-              </w:pBdr>
-              <w:tabs>
-                <w:tab w:val="left" w:pos="176"/>
-                <w:tab w:val="left" w:pos="7513"/>
-              </w:tabs>
-              <w:ind w:left="284" w:firstLine="856"/>
-              <w:jc w:val="both"/>
-              <w:rPr>
-                <w:color w:val="000000" w:themeColor="text1"/>
-              </w:rPr>
-            </w:pPr>
-            <w:r>
-              <w:rPr>
-                <w:color w:val="000000" w:themeColor="text1"/>
-                <w:sz w:val="24"/>
-                <w:szCs w:val="24"/>
-                <w:u w:val="single"/>
-              </w:rPr>
-              <w:t>05.05-11.05</w:t>
-            </w:r>
-            <w:r>
-              <w:rPr>
-                <w:b/>
-                <w:color w:val="000000" w:themeColor="text1"/>
-              </w:rPr>
-              <w:t xml:space="preserve">         _______________________________________________</w:t>
-            </w:r>
-          </w:p>
-          <w:p>
-            <w:pPr>
-              <w:pBdr>
-                <w:top w:val="nil"/>
-                <w:left w:val="nil"/>
-                <w:bottom w:val="nil"/>
-                <w:right w:val="nil"/>
-                <w:between w:val="nil"/>
-              </w:pBdr>
-              <w:jc w:val="center"/>
-              <w:rPr>
-                <w:color w:val="000000" w:themeColor="text1"/>
-                <w:sz w:val="16"/>
-                <w:szCs w:val="16"/>
-              </w:rPr>
-            </w:pPr>
-            <w:r>
-              <w:rPr>
-                <w:color w:val="000000" w:themeColor="text1"/>
-                <w:sz w:val="16"/>
-                <w:szCs w:val="16"/>
-              </w:rPr>
-              <w:t xml:space="preserve"> (</w:t>
-            </w:r>
-            <w:r>
-              <w:rPr>
-                <w:rFonts w:ascii="UkrainianBaltica" w:eastAsia="UkrainianBaltica" w:hAnsi="UkrainianBaltica" w:cs="UkrainianBaltica"/>
-                <w:color w:val="000000" w:themeColor="text1"/>
-                <w:sz w:val="16"/>
-                <w:szCs w:val="16"/>
-              </w:rPr>
-              <w:t>Дати</w:t>
-            </w:r>
-            <w:r>
-              <w:rPr>
-                <w:color w:val="000000" w:themeColor="text1"/>
-                <w:sz w:val="16"/>
-                <w:szCs w:val="16"/>
-              </w:rPr>
-              <w:t>)</w:t>
-            </w:r>
-            <w:r>
-              <w:rPr>
-                <w:rFonts w:ascii="UkrainianBaltica" w:eastAsia="UkrainianBaltica" w:hAnsi="UkrainianBaltica" w:cs="UkrainianBaltica"/>
-                <w:color w:val="000000" w:themeColor="text1"/>
-                <w:sz w:val="16"/>
-                <w:szCs w:val="16"/>
-              </w:rPr>
-              <w:t xml:space="preserve">               </w:t>
-            </w:r>
-            <w:r>
-              <w:rPr>
-                <w:rFonts w:ascii="UkrainianBaltica" w:eastAsia="UkrainianBaltica" w:hAnsi="UkrainianBaltica" w:cs="UkrainianBaltica"/>
-                <w:color w:val="000000" w:themeColor="text1"/>
-                <w:sz w:val="16"/>
-                <w:szCs w:val="16"/>
-              </w:rPr>
-              <w:tab/>
-            </w:r>
-            <w:r>
-              <w:rPr>
-                <w:rFonts w:ascii="UkrainianBaltica" w:eastAsia="UkrainianBaltica" w:hAnsi="UkrainianBaltica" w:cs="UkrainianBaltica"/>
-                <w:color w:val="000000" w:themeColor="text1"/>
-                <w:sz w:val="16"/>
-                <w:szCs w:val="16"/>
-              </w:rPr>
-              <w:tab/>
-            </w:r>
-            <w:r>
-              <w:rPr>
-                <w:color w:val="000000" w:themeColor="text1"/>
-                <w:sz w:val="16"/>
-                <w:szCs w:val="16"/>
-              </w:rPr>
-              <w:t>(</w:t>
-            </w:r>
-            <w:r>
-              <w:rPr>
-                <w:rFonts w:ascii="UkrainianBaltica" w:eastAsia="UkrainianBaltica" w:hAnsi="UkrainianBaltica" w:cs="UkrainianBaltica"/>
-                <w:color w:val="000000" w:themeColor="text1"/>
-                <w:sz w:val="16"/>
-                <w:szCs w:val="16"/>
-              </w:rPr>
-              <w:t>Записи про виконання завдання</w:t>
-            </w:r>
-            <w:r>
-              <w:rPr>
-                <w:color w:val="000000" w:themeColor="text1"/>
-                <w:sz w:val="16"/>
-                <w:szCs w:val="16"/>
-              </w:rPr>
-              <w:t>)</w:t>
-            </w:r>
-          </w:p>
-          <w:p>
-            <w:pPr>
-              <w:pBdr>
-                <w:top w:val="nil"/>
-                <w:left w:val="nil"/>
-                <w:bottom w:val="nil"/>
-                <w:right w:val="nil"/>
-                <w:between w:val="nil"/>
-              </w:pBdr>
-              <w:tabs>
-                <w:tab w:val="left" w:pos="601"/>
-                <w:tab w:val="right" w:pos="7410"/>
-              </w:tabs>
-              <w:spacing w:line="360" w:lineRule="auto"/>
-              <w:ind w:left="601" w:right="420"/>
-              <w:jc w:val="both"/>
-              <w:rPr>
-                <w:color w:val="000000" w:themeColor="text1"/>
-                <w:sz w:val="24"/>
-                <w:szCs w:val="24"/>
-                <w:u w:val="single"/>
-              </w:rPr>
-            </w:pPr>
-            <w:r>
-              <w:rPr>
-                <w:color w:val="000000" w:themeColor="text1"/>
-                <w:sz w:val="24"/>
-                <w:szCs w:val="24"/>
-                <w:u w:val="single"/>
-              </w:rPr>
-              <w:t xml:space="preserve">Створення головної форми застосунку та реалізація необхідного функціоналу. Підключення програми до баз даних. Створення користувацького інтерфейсу. Написання </w:t>
+              <w:t xml:space="preserve">Розробка основних компонентів веб-застосунку для збору та обробки новин. Реалізація системи агрегації контенту з різних джерел. Імплементація алгоритмів інтелектуального аналізу новин. Інтеграція функціоналу для роботи з </w:t>
             </w:r>
             <w:proofErr w:type="spellStart"/>
             <w:r>
@@ -12208,6 +11749,26 @@
                 <w:szCs w:val="24"/>
                 <w:u w:val="single"/>
               </w:rPr>
+              <w:t>мовними</w:t>
+            </w:r>
+            <w:proofErr w:type="spellEnd"/>
+            <w:r>
+              <w:rPr>
+                <w:color w:val="000000" w:themeColor="text1"/>
+                <w:sz w:val="24"/>
+                <w:szCs w:val="24"/>
+                <w:u w:val="single"/>
+              </w:rPr>
+              <w:t xml:space="preserve"> моделями. Підключення застосунку до бази даних. Створення інтерфейсу користувача з панелями для візуалізації результатів аналізу. Розробка API для взаємодії з іншими системами. Написання </w:t>
+            </w:r>
+            <w:proofErr w:type="spellStart"/>
+            <w:r>
+              <w:rPr>
+                <w:color w:val="000000" w:themeColor="text1"/>
+                <w:sz w:val="24"/>
+                <w:szCs w:val="24"/>
+                <w:u w:val="single"/>
+              </w:rPr>
               <w:t>чорновика</w:t>
             </w:r>
             <w:proofErr w:type="spellEnd"/>
@@ -12220,138 +11781,6 @@
               </w:rPr>
               <w:t xml:space="preserve"> третього розділу ПЗ.</w:t>
             </w:r>
-            <w:r>
-              <w:rPr>
-                <w:color w:val="000000" w:themeColor="text1"/>
-                <w:sz w:val="24"/>
-                <w:szCs w:val="24"/>
-                <w:u w:val="single"/>
-              </w:rPr>
-              <w:tab/>
-            </w:r>
-          </w:p>
-          <w:p>
-            <w:pPr>
-              <w:pBdr>
-                <w:top w:val="nil"/>
-                <w:left w:val="nil"/>
-                <w:bottom w:val="nil"/>
-                <w:right w:val="nil"/>
-                <w:between w:val="nil"/>
-              </w:pBdr>
-              <w:tabs>
-                <w:tab w:val="left" w:pos="601"/>
-                <w:tab w:val="right" w:pos="7410"/>
-              </w:tabs>
-              <w:spacing w:line="360" w:lineRule="auto"/>
-              <w:ind w:left="601" w:right="420"/>
-              <w:jc w:val="both"/>
-              <w:rPr>
-                <w:color w:val="000000" w:themeColor="text1"/>
-                <w:sz w:val="24"/>
-                <w:szCs w:val="24"/>
-                <w:u w:val="single"/>
-              </w:rPr>
-            </w:pPr>
-            <w:r>
-              <w:rPr>
-                <w:color w:val="000000" w:themeColor="text1"/>
-                <w:sz w:val="24"/>
-                <w:szCs w:val="24"/>
-                <w:u w:val="single"/>
-              </w:rPr>
-              <w:tab/>
-            </w:r>
-          </w:p>
-          <w:p>
-            <w:pPr>
-              <w:pBdr>
-                <w:top w:val="nil"/>
-                <w:left w:val="nil"/>
-                <w:bottom w:val="nil"/>
-                <w:right w:val="nil"/>
-                <w:between w:val="nil"/>
-              </w:pBdr>
-              <w:tabs>
-                <w:tab w:val="left" w:pos="601"/>
-                <w:tab w:val="right" w:pos="7410"/>
-              </w:tabs>
-              <w:spacing w:line="360" w:lineRule="auto"/>
-              <w:ind w:left="601" w:right="420"/>
-              <w:jc w:val="both"/>
-              <w:rPr>
-                <w:color w:val="000000" w:themeColor="text1"/>
-                <w:sz w:val="24"/>
-                <w:szCs w:val="24"/>
-                <w:u w:val="single"/>
-              </w:rPr>
-            </w:pPr>
-            <w:r>
-              <w:rPr>
-                <w:color w:val="000000" w:themeColor="text1"/>
-                <w:sz w:val="24"/>
-                <w:szCs w:val="24"/>
-                <w:u w:val="single"/>
-              </w:rPr>
-              <w:tab/>
-            </w:r>
-          </w:p>
-          <w:p>
-            <w:pPr>
-              <w:pBdr>
-                <w:top w:val="nil"/>
-                <w:left w:val="nil"/>
-                <w:bottom w:val="nil"/>
-                <w:right w:val="nil"/>
-                <w:between w:val="nil"/>
-              </w:pBdr>
-              <w:tabs>
-                <w:tab w:val="left" w:pos="601"/>
-                <w:tab w:val="right" w:pos="7410"/>
-              </w:tabs>
-              <w:spacing w:line="360" w:lineRule="auto"/>
-              <w:ind w:left="601" w:right="420"/>
-              <w:jc w:val="both"/>
-              <w:rPr>
-                <w:color w:val="000000" w:themeColor="text1"/>
-                <w:sz w:val="24"/>
-                <w:szCs w:val="24"/>
-                <w:u w:val="single"/>
-              </w:rPr>
-            </w:pPr>
-            <w:r>
-              <w:rPr>
-                <w:color w:val="000000" w:themeColor="text1"/>
-                <w:sz w:val="24"/>
-                <w:szCs w:val="24"/>
-                <w:u w:val="single"/>
-              </w:rPr>
-              <w:tab/>
-            </w:r>
-          </w:p>
-          <w:p>
-            <w:pPr>
-              <w:pBdr>
-                <w:top w:val="nil"/>
-                <w:left w:val="nil"/>
-                <w:bottom w:val="nil"/>
-                <w:right w:val="nil"/>
-                <w:between w:val="nil"/>
-              </w:pBdr>
-              <w:tabs>
-                <w:tab w:val="left" w:pos="601"/>
-                <w:tab w:val="right" w:pos="7410"/>
-              </w:tabs>
-              <w:spacing w:line="360" w:lineRule="auto"/>
-              <w:ind w:left="601" w:right="420"/>
-              <w:jc w:val="both"/>
-              <w:rPr>
-                <w:color w:val="000000" w:themeColor="text1"/>
-                <w:sz w:val="24"/>
-                <w:szCs w:val="24"/>
-                <w:u w:val="single"/>
-              </w:rPr>
-            </w:pPr>
             <w:r>
               <w:rPr>
                 <w:color w:val="000000" w:themeColor="text1"/>

</xml_diff>